<commit_message>
modificacion en diagrama de despliegues, diagrama de subsistemas,diagrama de secuencias , paquetes de analisis, implementacion
</commit_message>
<xml_diff>
--- a/5  Prueba/Caso de Prueba Agregar usuario.docx
+++ b/5  Prueba/Caso de Prueba Agregar usuario.docx
@@ -31,6 +31,9 @@
     <w:p>
       <w:pPr>
         <w:pStyle w:val="Ttulo3"/>
+        <w:rPr>
+          <w:lang w:val="es-AR"/>
+        </w:rPr>
       </w:pPr>
       <w:r>
         <w:rPr>
@@ -42,6 +45,9 @@
     <w:p>
       <w:pPr>
         <w:pStyle w:val="Textbody"/>
+        <w:rPr>
+          <w:lang w:val="es-AR"/>
+        </w:rPr>
       </w:pPr>
     </w:p>
     <w:p>
@@ -81,7 +87,13 @@
         <w:rPr>
           <w:lang w:val="es-AR"/>
         </w:rPr>
-        <w:t>Datos de prueba</w:t>
+        <w:t>Cas</w:t>
+      </w:r>
+      <w:r>
+        <w:rPr>
+          <w:lang w:val="es-AR"/>
+        </w:rPr>
+        <w:t>os de prueba</w:t>
       </w:r>
     </w:p>
     <w:p>
@@ -94,6 +106,7 @@
     </w:p>
     <w:p>
       <w:pPr>
+        <w:pStyle w:val="Ttulo4"/>
         <w:rPr>
           <w:lang w:val="es-AR"/>
         </w:rPr>
@@ -102,11 +115,18 @@
         <w:rPr>
           <w:lang w:val="es-AR"/>
         </w:rPr>
-        <w:t xml:space="preserve">Datos de prueba: </w:t>
+        <w:t>CP0014</w:t>
       </w:r>
     </w:p>
     <w:p>
       <w:pPr>
+        <w:rPr>
+          <w:lang w:val="es-AR"/>
+        </w:rPr>
+      </w:pPr>
+    </w:p>
+    <w:p>
+      <w:pPr>
         <w:pStyle w:val="Sinespaciado"/>
         <w:tabs>
           <w:tab w:val="left" w:pos="7025"/>
@@ -117,75 +137,19 @@
       </w:pPr>
       <w:r>
         <w:rPr>
-          <w:lang w:val="es-AR"/>
-        </w:rPr>
-        <w:tab/>
+          <w:b/>
+          <w:lang w:val="es-AR"/>
+        </w:rPr>
+        <w:t xml:space="preserve">Objetivo: </w:t>
       </w:r>
       <w:r>
         <w:rPr>
-          <w:b/>
-          <w:lang w:val="es-AR"/>
-        </w:rPr>
-        <w:t xml:space="preserve">Precondición: </w:t>
+          <w:lang w:val="es-AR"/>
+        </w:rPr>
+        <w:t>Esperar que el sistema cree una solicitud de amistad para el usuario que se agrega.</w:t>
       </w:r>
       <w:r>
         <w:rPr>
-          <w:lang w:val="es-AR"/>
-        </w:rPr>
-        <w:t xml:space="preserve">Se debe haber ejecutado con </w:t>
-      </w:r>
-      <w:r>
-        <w:rPr>
-          <w:lang w:val="es-AR"/>
-        </w:rPr>
-        <w:t>éxito el caso de prueba Loguear</w:t>
-      </w:r>
-      <w:r>
-        <w:rPr>
-          <w:lang w:val="es-AR"/>
-        </w:rPr>
-        <w:t xml:space="preserve"> usuario</w:t>
-      </w:r>
-      <w:r>
-        <w:rPr>
-          <w:lang w:val="es-AR"/>
-        </w:rPr>
-        <w:t xml:space="preserve"> y Buscar usuario</w:t>
-      </w:r>
-      <w:r>
-        <w:rPr>
-          <w:lang w:val="es-AR"/>
-        </w:rPr>
-        <w:t xml:space="preserve"> </w:t>
-      </w:r>
-    </w:p>
-    <w:p>
-      <w:pPr>
-        <w:pStyle w:val="Sinespaciado"/>
-        <w:tabs>
-          <w:tab w:val="left" w:pos="4345"/>
-        </w:tabs>
-        <w:rPr>
-          <w:b/>
-          <w:lang w:val="es-AR"/>
-        </w:rPr>
-      </w:pPr>
-      <w:r>
-        <w:rPr>
-          <w:lang w:val="es-AR"/>
-        </w:rPr>
-        <w:tab/>
-      </w:r>
-      <w:r>
-        <w:rPr>
-          <w:b/>
-          <w:lang w:val="es-AR"/>
-        </w:rPr>
-        <w:t>Datos:</w:t>
-      </w:r>
-      <w:r>
-        <w:rPr>
-          <w:b/>
           <w:lang w:val="es-AR"/>
         </w:rPr>
         <w:tab/>
@@ -193,21 +157,63 @@
     </w:p>
     <w:p>
       <w:pPr>
-        <w:pStyle w:val="Prrafodelista"/>
-        <w:numPr>
-          <w:ilvl w:val="0"/>
-          <w:numId w:val="14"/>
-        </w:numPr>
-        <w:rPr>
+        <w:pStyle w:val="Sinespaciado"/>
+        <w:tabs>
+          <w:tab w:val="left" w:pos="7025"/>
+        </w:tabs>
+        <w:rPr>
+          <w:lang w:val="es-AR"/>
+        </w:rPr>
+      </w:pPr>
+    </w:p>
+    <w:p>
+      <w:pPr>
+        <w:pStyle w:val="Sinespaciado"/>
+        <w:tabs>
+          <w:tab w:val="left" w:pos="4345"/>
+        </w:tabs>
+        <w:rPr>
+          <w:b/>
           <w:lang w:val="es-AR"/>
         </w:rPr>
       </w:pPr>
       <w:r>
         <w:rPr>
-          <w:lang w:val="es-AR"/>
-        </w:rPr>
-        <w:t>Sin datos</w:t>
+          <w:b/>
+          <w:lang w:val="es-AR"/>
+        </w:rPr>
+        <w:tab/>
       </w:r>
+      <w:r>
+        <w:rPr>
+          <w:b/>
+          <w:lang w:val="es-AR"/>
+        </w:rPr>
+        <w:t xml:space="preserve">Precondición: </w:t>
+      </w:r>
+      <w:r>
+        <w:rPr>
+          <w:lang w:val="es-AR"/>
+        </w:rPr>
+        <w:t>Se debe haber ejecutado con éxito el CP0001, CP0004, CP0006 y CP0013.</w:t>
+      </w:r>
+      <w:r>
+        <w:rPr>
+          <w:lang w:val="es-AR"/>
+        </w:rPr>
+        <w:tab/>
+      </w:r>
+    </w:p>
+    <w:p>
+      <w:pPr>
+        <w:pStyle w:val="Sinespaciado"/>
+        <w:tabs>
+          <w:tab w:val="left" w:pos="4345"/>
+        </w:tabs>
+        <w:rPr>
+          <w:lang w:val="es-AR"/>
+        </w:rPr>
+      </w:pPr>
     </w:p>
     <w:p>
       <w:pPr>

</xml_diff>